<commit_message>
ejercicio 7 y 8 completo
Ejercicio 7 y 8 terminado
</commit_message>
<xml_diff>
--- a/TP01_GuerraFacundoNicolas.docx
+++ b/TP01_GuerraFacundoNicolas.docx
@@ -203,7 +203,7 @@
                 <v:shape id="_x0000_i1025" type="#_x0000_t75" style="width:78.35pt;height:44.95pt" o:ole="">
                   <v:imagedata r:id="rId9" o:title=""/>
                 </v:shape>
-                <o:OLEObject Type="Embed" ProgID="PBrush" ShapeID="_x0000_i1025" DrawAspect="Content" ObjectID="_1774704657" r:id="rId10"/>
+                <o:OLEObject Type="Embed" ProgID="PBrush" ShapeID="_x0000_i1025" DrawAspect="Content" ObjectID="_1774707858" r:id="rId10"/>
               </w:object>
             </w:r>
           </w:p>
@@ -5652,15 +5652,573 @@
         <w:t>R2= x &gt; = R1;  R2= 3 &gt; = 5; R2=Falso</w:t>
       </w:r>
     </w:p>
+    <w:tbl>
+      <w:tblPr>
+        <w:tblStyle w:val="Tablaconcuadrcula"/>
+        <w:tblW w:w="0" w:type="auto"/>
+        <w:tblLook w:val="04A0" w:firstRow="1" w:lastRow="0" w:firstColumn="1" w:lastColumn="0" w:noHBand="0" w:noVBand="1"/>
+      </w:tblPr>
+      <w:tblGrid>
+        <w:gridCol w:w="4247"/>
+        <w:gridCol w:w="4247"/>
+      </w:tblGrid>
+      <w:tr>
+        <w:tc>
+          <w:tcPr>
+            <w:tcW w:w="4247" w:type="dxa"/>
+            <w:vAlign w:val="center"/>
+          </w:tcPr>
+          <w:p>
+            <w:pPr>
+              <w:pStyle w:val="Sinespaciado"/>
+              <w:jc w:val="center"/>
+            </w:pPr>
+            <w:r>
+              <w:t>CAPTURA DE PROCESSING.</w:t>
+            </w:r>
+          </w:p>
+        </w:tc>
+        <w:tc>
+          <w:tcPr>
+            <w:tcW w:w="4247" w:type="dxa"/>
+            <w:vAlign w:val="center"/>
+          </w:tcPr>
+          <w:p>
+            <w:pPr>
+              <w:pStyle w:val="Sinespaciado"/>
+              <w:jc w:val="center"/>
+            </w:pPr>
+            <w:r>
+              <w:t>RESULTADO</w:t>
+            </w:r>
+          </w:p>
+        </w:tc>
+      </w:tr>
+      <w:tr>
+        <w:trPr>
+          <w:trHeight w:val="1748"/>
+        </w:trPr>
+        <w:tc>
+          <w:tcPr>
+            <w:tcW w:w="4247" w:type="dxa"/>
+            <w:vAlign w:val="center"/>
+          </w:tcPr>
+          <w:p>
+            <w:pPr>
+              <w:pStyle w:val="Sinespaciado"/>
+              <w:jc w:val="center"/>
+            </w:pPr>
+            <w:r>
+              <w:drawing>
+                <wp:inline distT="0" distB="0" distL="0" distR="0" wp14:anchorId="4B0E1174" wp14:editId="5E3C0DC8">
+                  <wp:extent cx="2472538" cy="974813"/>
+                  <wp:effectExtent l="0" t="0" r="4445" b="0"/>
+                  <wp:docPr id="14" name="Imagen 14"/>
+                  <wp:cNvGraphicFramePr>
+                    <a:graphicFrameLocks xmlns:a="http://schemas.openxmlformats.org/drawingml/2006/main" noChangeAspect="1"/>
+                  </wp:cNvGraphicFramePr>
+                  <a:graphic xmlns:a="http://schemas.openxmlformats.org/drawingml/2006/main">
+                    <a:graphicData uri="http://schemas.openxmlformats.org/drawingml/2006/picture">
+                      <pic:pic xmlns:pic="http://schemas.openxmlformats.org/drawingml/2006/picture">
+                        <pic:nvPicPr>
+                          <pic:cNvPr id="1" name=""/>
+                          <pic:cNvPicPr/>
+                        </pic:nvPicPr>
+                        <pic:blipFill>
+                          <a:blip r:embed="rId27"/>
+                          <a:stretch>
+                            <a:fillRect/>
+                          </a:stretch>
+                        </pic:blipFill>
+                        <pic:spPr>
+                          <a:xfrm>
+                            <a:off x="0" y="0"/>
+                            <a:ext cx="2485102" cy="979767"/>
+                          </a:xfrm>
+                          <a:prstGeom prst="rect">
+                            <a:avLst/>
+                          </a:prstGeom>
+                        </pic:spPr>
+                      </pic:pic>
+                    </a:graphicData>
+                  </a:graphic>
+                </wp:inline>
+              </w:drawing>
+            </w:r>
+          </w:p>
+        </w:tc>
+        <w:tc>
+          <w:tcPr>
+            <w:tcW w:w="4247" w:type="dxa"/>
+            <w:vAlign w:val="center"/>
+          </w:tcPr>
+          <w:p>
+            <w:pPr>
+              <w:pStyle w:val="Sinespaciado"/>
+              <w:jc w:val="center"/>
+            </w:pPr>
+            <w:r>
+              <w:drawing>
+                <wp:inline distT="0" distB="0" distL="0" distR="0" wp14:anchorId="7EEB4758" wp14:editId="1BF680EE">
+                  <wp:extent cx="2457907" cy="572169"/>
+                  <wp:effectExtent l="0" t="0" r="0" b="0"/>
+                  <wp:docPr id="15" name="Imagen 15"/>
+                  <wp:cNvGraphicFramePr>
+                    <a:graphicFrameLocks xmlns:a="http://schemas.openxmlformats.org/drawingml/2006/main" noChangeAspect="1"/>
+                  </wp:cNvGraphicFramePr>
+                  <a:graphic xmlns:a="http://schemas.openxmlformats.org/drawingml/2006/main">
+                    <a:graphicData uri="http://schemas.openxmlformats.org/drawingml/2006/picture">
+                      <pic:pic xmlns:pic="http://schemas.openxmlformats.org/drawingml/2006/picture">
+                        <pic:nvPicPr>
+                          <pic:cNvPr id="1" name=""/>
+                          <pic:cNvPicPr/>
+                        </pic:nvPicPr>
+                        <pic:blipFill>
+                          <a:blip r:embed="rId28"/>
+                          <a:stretch>
+                            <a:fillRect/>
+                          </a:stretch>
+                        </pic:blipFill>
+                        <pic:spPr>
+                          <a:xfrm>
+                            <a:off x="0" y="0"/>
+                            <a:ext cx="2471613" cy="575359"/>
+                          </a:xfrm>
+                          <a:prstGeom prst="rect">
+                            <a:avLst/>
+                          </a:prstGeom>
+                        </pic:spPr>
+                      </pic:pic>
+                    </a:graphicData>
+                  </a:graphic>
+                </wp:inline>
+              </w:drawing>
+            </w:r>
+          </w:p>
+        </w:tc>
+      </w:tr>
+    </w:tbl>
+    <w:p/>
     <w:p>
       <w:pPr>
         <w:pStyle w:val="Sinespaciado"/>
       </w:pPr>
+      <w:r>
+        <w:rPr>
+          <w:rStyle w:val="Ttulo2Car"/>
+        </w:rPr>
+        <w:t>Ejercicio 7:</w:t>
+      </w:r>
+      <w:r>
+        <w:t xml:space="preserve"> Para contador1=3, conta</w:t>
+      </w:r>
+      <w:r>
+        <w:t>dor3=4, evaluar el resultado de</w:t>
+      </w:r>
+    </w:p>
+    <w:p>
+      <w:pPr>
+        <w:pStyle w:val="Sinespaciado"/>
+      </w:pPr>
+      <w:r>
+        <w:t xml:space="preserve">R1 = ++contador1 </w:t>
+      </w:r>
+    </w:p>
+    <w:p>
+      <w:pPr>
+        <w:pStyle w:val="Sinespaciado"/>
+      </w:pPr>
+      <w:r>
+        <w:t>R2 = contador1 &lt; contador2</w:t>
+      </w:r>
+    </w:p>
+    <w:p>
+      <w:pPr>
+        <w:pStyle w:val="Sinespaciado"/>
+        <w:rPr>
+          <w:rFonts w:cstheme="minorHAnsi"/>
+        </w:rPr>
+      </w:pPr>
+      <w:r>
+        <w:t xml:space="preserve">Ingresamos las variables contadores 1,2 y 3 </w:t>
+      </w:r>
+      <w:r>
+        <w:rPr>
+          <w:rFonts w:cstheme="minorHAnsi"/>
+        </w:rPr>
+        <w:t>→ingresamos</w:t>
+      </w:r>
+      <w:r>
+        <w:t xml:space="preserve"> R1 como variable entera, es igual Contador1 más 2 </w:t>
+      </w:r>
+      <w:r>
+        <w:rPr>
+          <w:rFonts w:cstheme="minorHAnsi"/>
+        </w:rPr>
+        <w:t xml:space="preserve">→ Ingresamos R2 como tipo lógico y verificamos que contador 2 </w:t>
+      </w:r>
+      <w:r>
+        <w:rPr>
+          <w:rFonts w:cstheme="minorHAnsi"/>
+        </w:rPr>
+        <w:t>no tiene asignado un valor, resulta en Error.</w:t>
+      </w:r>
+    </w:p>
+    <w:p>
+      <w:pPr>
+        <w:pStyle w:val="Sinespaciado"/>
+      </w:pPr>
+      <w:r>
+        <w:rPr>
+          <w:rFonts w:cstheme="minorHAnsi"/>
+        </w:rPr>
+        <w:t>Consideraremos contador3 = contador2</w:t>
+      </w:r>
+    </w:p>
+    <w:tbl>
+      <w:tblPr>
+        <w:tblStyle w:val="Tablaconcuadrcula"/>
+        <w:tblW w:w="0" w:type="auto"/>
+        <w:tblLook w:val="04A0" w:firstRow="1" w:lastRow="0" w:firstColumn="1" w:lastColumn="0" w:noHBand="0" w:noVBand="1"/>
+      </w:tblPr>
+      <w:tblGrid>
+        <w:gridCol w:w="4247"/>
+        <w:gridCol w:w="4247"/>
+      </w:tblGrid>
+      <w:tr>
+        <w:tc>
+          <w:tcPr>
+            <w:tcW w:w="4247" w:type="dxa"/>
+            <w:vAlign w:val="center"/>
+          </w:tcPr>
+          <w:p>
+            <w:pPr>
+              <w:pStyle w:val="Sinespaciado"/>
+            </w:pPr>
+            <w:r>
+              <w:t>CAPTURA DE PROCESSING.</w:t>
+            </w:r>
+          </w:p>
+        </w:tc>
+        <w:tc>
+          <w:tcPr>
+            <w:tcW w:w="4247" w:type="dxa"/>
+            <w:vAlign w:val="center"/>
+          </w:tcPr>
+          <w:p>
+            <w:pPr>
+              <w:pStyle w:val="Sinespaciado"/>
+            </w:pPr>
+            <w:r>
+              <w:t>RESULTADO</w:t>
+            </w:r>
+          </w:p>
+        </w:tc>
+      </w:tr>
+      <w:tr>
+        <w:tc>
+          <w:tcPr>
+            <w:tcW w:w="4247" w:type="dxa"/>
+            <w:vAlign w:val="center"/>
+          </w:tcPr>
+          <w:p>
+            <w:pPr>
+              <w:pStyle w:val="Sinespaciado"/>
+              <w:jc w:val="center"/>
+            </w:pPr>
+            <w:r>
+              <w:drawing>
+                <wp:inline distT="0" distB="0" distL="0" distR="0" wp14:anchorId="310B0D30" wp14:editId="48415964">
+                  <wp:extent cx="2443277" cy="870871"/>
+                  <wp:effectExtent l="0" t="0" r="0" b="5715"/>
+                  <wp:docPr id="16" name="Imagen 16"/>
+                  <wp:cNvGraphicFramePr>
+                    <a:graphicFrameLocks xmlns:a="http://schemas.openxmlformats.org/drawingml/2006/main" noChangeAspect="1"/>
+                  </wp:cNvGraphicFramePr>
+                  <a:graphic xmlns:a="http://schemas.openxmlformats.org/drawingml/2006/main">
+                    <a:graphicData uri="http://schemas.openxmlformats.org/drawingml/2006/picture">
+                      <pic:pic xmlns:pic="http://schemas.openxmlformats.org/drawingml/2006/picture">
+                        <pic:nvPicPr>
+                          <pic:cNvPr id="1" name=""/>
+                          <pic:cNvPicPr/>
+                        </pic:nvPicPr>
+                        <pic:blipFill>
+                          <a:blip r:embed="rId29"/>
+                          <a:stretch>
+                            <a:fillRect/>
+                          </a:stretch>
+                        </pic:blipFill>
+                        <pic:spPr>
+                          <a:xfrm>
+                            <a:off x="0" y="0"/>
+                            <a:ext cx="2471328" cy="880869"/>
+                          </a:xfrm>
+                          <a:prstGeom prst="rect">
+                            <a:avLst/>
+                          </a:prstGeom>
+                        </pic:spPr>
+                      </pic:pic>
+                    </a:graphicData>
+                  </a:graphic>
+                </wp:inline>
+              </w:drawing>
+            </w:r>
+          </w:p>
+        </w:tc>
+        <w:tc>
+          <w:tcPr>
+            <w:tcW w:w="4247" w:type="dxa"/>
+            <w:vAlign w:val="center"/>
+          </w:tcPr>
+          <w:p>
+            <w:pPr>
+              <w:pStyle w:val="Sinespaciado"/>
+              <w:jc w:val="center"/>
+            </w:pPr>
+            <w:r>
+              <w:drawing>
+                <wp:inline distT="0" distB="0" distL="0" distR="0" wp14:anchorId="794CD7D0" wp14:editId="7C06C277">
+                  <wp:extent cx="2004365" cy="580857"/>
+                  <wp:effectExtent l="0" t="0" r="0" b="0"/>
+                  <wp:docPr id="20" name="Imagen 20"/>
+                  <wp:cNvGraphicFramePr>
+                    <a:graphicFrameLocks xmlns:a="http://schemas.openxmlformats.org/drawingml/2006/main" noChangeAspect="1"/>
+                  </wp:cNvGraphicFramePr>
+                  <a:graphic xmlns:a="http://schemas.openxmlformats.org/drawingml/2006/main">
+                    <a:graphicData uri="http://schemas.openxmlformats.org/drawingml/2006/picture">
+                      <pic:pic xmlns:pic="http://schemas.openxmlformats.org/drawingml/2006/picture">
+                        <pic:nvPicPr>
+                          <pic:cNvPr id="1" name=""/>
+                          <pic:cNvPicPr/>
+                        </pic:nvPicPr>
+                        <pic:blipFill>
+                          <a:blip r:embed="rId30"/>
+                          <a:stretch>
+                            <a:fillRect/>
+                          </a:stretch>
+                        </pic:blipFill>
+                        <pic:spPr>
+                          <a:xfrm>
+                            <a:off x="0" y="0"/>
+                            <a:ext cx="2015699" cy="584142"/>
+                          </a:xfrm>
+                          <a:prstGeom prst="rect">
+                            <a:avLst/>
+                          </a:prstGeom>
+                        </pic:spPr>
+                      </pic:pic>
+                    </a:graphicData>
+                  </a:graphic>
+                </wp:inline>
+              </w:drawing>
+            </w:r>
+          </w:p>
+        </w:tc>
+      </w:tr>
+    </w:tbl>
+    <w:p>
+      <w:pPr>
+        <w:pStyle w:val="Sinespaciado"/>
+      </w:pPr>
+    </w:p>
+    <w:p>
+      <w:pPr>
+        <w:pStyle w:val="Sinespaciado"/>
+      </w:pPr>
+      <w:r>
+        <w:rPr>
+          <w:rStyle w:val="Ttulo2Car"/>
+        </w:rPr>
+        <w:lastRenderedPageBreak/>
+        <w:t>Ejercicio 8:</w:t>
+      </w:r>
+      <w:r>
+        <w:t xml:space="preserve"> Para a=31, b=-1; x=3, y=2, evaluar el resultado de a+b-1 &lt; x*y</w:t>
+      </w:r>
+    </w:p>
+    <w:p>
+      <w:pPr>
+        <w:pStyle w:val="Sinespaciado"/>
+        <w:spacing w:before="0"/>
+      </w:pPr>
+      <w:r>
+        <w:t>Ingresamos variables tipo entero a, b, x, y, creamos un resultado tipo lógico para evaluar el problema.</w:t>
+      </w:r>
+    </w:p>
+    <w:p>
+      <w:pPr>
+        <w:pStyle w:val="Sinespaciado"/>
+        <w:spacing w:before="0"/>
+      </w:pPr>
+      <w:r>
+        <w:t>a+b-1 &lt; x*y</w:t>
+      </w:r>
+    </w:p>
+    <w:p>
+      <w:pPr>
+        <w:pStyle w:val="Sinespaciado"/>
+        <w:spacing w:before="0"/>
+      </w:pPr>
+      <w:r>
+        <w:t>31 + 1 – 1 &lt; 3 * 2</w:t>
+      </w:r>
       <w:bookmarkStart w:id="1" w:name="_GoBack"/>
       <w:bookmarkEnd w:id="1"/>
     </w:p>
-    <w:p/>
-    <w:p/>
+    <w:p>
+      <w:pPr>
+        <w:pStyle w:val="Sinespaciado"/>
+        <w:spacing w:before="0"/>
+      </w:pPr>
+      <w:r>
+        <w:t>31 &lt; 6</w:t>
+      </w:r>
+    </w:p>
+    <w:p>
+      <w:pPr>
+        <w:pStyle w:val="Sinespaciado"/>
+        <w:spacing w:before="0"/>
+      </w:pPr>
+      <w:r>
+        <w:t>El resultado es falso</w:t>
+      </w:r>
+    </w:p>
+    <w:tbl>
+      <w:tblPr>
+        <w:tblStyle w:val="Tablaconcuadrcula"/>
+        <w:tblW w:w="0" w:type="auto"/>
+        <w:tblLook w:val="04A0" w:firstRow="1" w:lastRow="0" w:firstColumn="1" w:lastColumn="0" w:noHBand="0" w:noVBand="1"/>
+      </w:tblPr>
+      <w:tblGrid>
+        <w:gridCol w:w="4247"/>
+        <w:gridCol w:w="4247"/>
+      </w:tblGrid>
+      <w:tr>
+        <w:tc>
+          <w:tcPr>
+            <w:tcW w:w="4247" w:type="dxa"/>
+            <w:vAlign w:val="center"/>
+          </w:tcPr>
+          <w:p>
+            <w:r>
+              <w:t>CAPTURA DE PROCESSING.</w:t>
+            </w:r>
+          </w:p>
+        </w:tc>
+        <w:tc>
+          <w:tcPr>
+            <w:tcW w:w="4247" w:type="dxa"/>
+            <w:vAlign w:val="center"/>
+          </w:tcPr>
+          <w:p>
+            <w:r>
+              <w:t>RESULTADO</w:t>
+            </w:r>
+          </w:p>
+        </w:tc>
+      </w:tr>
+      <w:tr>
+        <w:trPr>
+          <w:trHeight w:val="1685"/>
+        </w:trPr>
+        <w:tc>
+          <w:tcPr>
+            <w:tcW w:w="4247" w:type="dxa"/>
+            <w:vAlign w:val="center"/>
+          </w:tcPr>
+          <w:p>
+            <w:pPr>
+              <w:jc w:val="center"/>
+            </w:pPr>
+            <w:r>
+              <w:drawing>
+                <wp:inline distT="0" distB="0" distL="0" distR="0" wp14:anchorId="7AFED47C" wp14:editId="485DA673">
+                  <wp:extent cx="2399386" cy="991746"/>
+                  <wp:effectExtent l="0" t="0" r="1270" b="0"/>
+                  <wp:docPr id="22" name="Imagen 22"/>
+                  <wp:cNvGraphicFramePr>
+                    <a:graphicFrameLocks xmlns:a="http://schemas.openxmlformats.org/drawingml/2006/main" noChangeAspect="1"/>
+                  </wp:cNvGraphicFramePr>
+                  <a:graphic xmlns:a="http://schemas.openxmlformats.org/drawingml/2006/main">
+                    <a:graphicData uri="http://schemas.openxmlformats.org/drawingml/2006/picture">
+                      <pic:pic xmlns:pic="http://schemas.openxmlformats.org/drawingml/2006/picture">
+                        <pic:nvPicPr>
+                          <pic:cNvPr id="1" name=""/>
+                          <pic:cNvPicPr/>
+                        </pic:nvPicPr>
+                        <pic:blipFill>
+                          <a:blip r:embed="rId31"/>
+                          <a:stretch>
+                            <a:fillRect/>
+                          </a:stretch>
+                        </pic:blipFill>
+                        <pic:spPr>
+                          <a:xfrm>
+                            <a:off x="0" y="0"/>
+                            <a:ext cx="2415907" cy="998575"/>
+                          </a:xfrm>
+                          <a:prstGeom prst="rect">
+                            <a:avLst/>
+                          </a:prstGeom>
+                        </pic:spPr>
+                      </pic:pic>
+                    </a:graphicData>
+                  </a:graphic>
+                </wp:inline>
+              </w:drawing>
+            </w:r>
+          </w:p>
+        </w:tc>
+        <w:tc>
+          <w:tcPr>
+            <w:tcW w:w="4247" w:type="dxa"/>
+            <w:vAlign w:val="center"/>
+          </w:tcPr>
+          <w:p>
+            <w:pPr>
+              <w:jc w:val="center"/>
+            </w:pPr>
+            <w:r>
+              <w:drawing>
+                <wp:inline distT="0" distB="0" distL="0" distR="0" wp14:anchorId="7840783A" wp14:editId="411CE158">
+                  <wp:extent cx="1967789" cy="623250"/>
+                  <wp:effectExtent l="0" t="0" r="0" b="5715"/>
+                  <wp:docPr id="23" name="Imagen 23"/>
+                  <wp:cNvGraphicFramePr>
+                    <a:graphicFrameLocks xmlns:a="http://schemas.openxmlformats.org/drawingml/2006/main" noChangeAspect="1"/>
+                  </wp:cNvGraphicFramePr>
+                  <a:graphic xmlns:a="http://schemas.openxmlformats.org/drawingml/2006/main">
+                    <a:graphicData uri="http://schemas.openxmlformats.org/drawingml/2006/picture">
+                      <pic:pic xmlns:pic="http://schemas.openxmlformats.org/drawingml/2006/picture">
+                        <pic:nvPicPr>
+                          <pic:cNvPr id="1" name=""/>
+                          <pic:cNvPicPr/>
+                        </pic:nvPicPr>
+                        <pic:blipFill>
+                          <a:blip r:embed="rId32"/>
+                          <a:stretch>
+                            <a:fillRect/>
+                          </a:stretch>
+                        </pic:blipFill>
+                        <pic:spPr>
+                          <a:xfrm>
+                            <a:off x="0" y="0"/>
+                            <a:ext cx="1983375" cy="628186"/>
+                          </a:xfrm>
+                          <a:prstGeom prst="rect">
+                            <a:avLst/>
+                          </a:prstGeom>
+                        </pic:spPr>
+                      </pic:pic>
+                    </a:graphicData>
+                  </a:graphic>
+                </wp:inline>
+              </w:drawing>
+            </w:r>
+          </w:p>
+        </w:tc>
+      </w:tr>
+    </w:tbl>
     <w:p/>
     <w:p/>
     <w:p/>
@@ -5997,7 +6555,7 @@
               <v:shape id="_x0000_i1026" type="#_x0000_t75" style="width:78.35pt;height:44.95pt" o:ole="">
                 <v:imagedata r:id="rId2" o:title=""/>
               </v:shape>
-              <o:OLEObject Type="Embed" ProgID="PBrush" ShapeID="_x0000_i1026" DrawAspect="Content" ObjectID="_1774704658" r:id="rId3"/>
+              <o:OLEObject Type="Embed" ProgID="PBrush" ShapeID="_x0000_i1026" DrawAspect="Content" ObjectID="_1774707859" r:id="rId3"/>
             </w:object>
           </w:r>
         </w:p>
@@ -6213,7 +6771,7 @@
               <v:shape id="_x0000_i1027" type="#_x0000_t75" style="width:78.35pt;height:44.95pt" o:ole="">
                 <v:imagedata r:id="rId2" o:title=""/>
               </v:shape>
-              <o:OLEObject Type="Embed" ProgID="PBrush" ShapeID="_x0000_i1027" DrawAspect="Content" ObjectID="_1774704659" r:id="rId3"/>
+              <o:OLEObject Type="Embed" ProgID="PBrush" ShapeID="_x0000_i1027" DrawAspect="Content" ObjectID="_1774707860" r:id="rId3"/>
             </w:object>
           </w:r>
         </w:p>
@@ -9033,7 +9591,7 @@
 </file>
 
 <file path=customXml/itemProps1.xml><?xml version="1.0" encoding="utf-8"?>
-<ds:datastoreItem xmlns:ds="http://schemas.openxmlformats.org/officeDocument/2006/customXml" ds:itemID="{B00B5B2B-1B09-43C6-BE8F-4B04F3B302EE}">
+<ds:datastoreItem xmlns:ds="http://schemas.openxmlformats.org/officeDocument/2006/customXml" ds:itemID="{0EFE2EA5-FD81-4D69-B41E-DBBBA5070376}">
   <ds:schemaRefs>
     <ds:schemaRef ds:uri="http://schemas.openxmlformats.org/officeDocument/2006/bibliography"/>
   </ds:schemaRefs>

</xml_diff>

<commit_message>
Ejercicio 13 y 14
Terminados
</commit_message>
<xml_diff>
--- a/TP01_GuerraFacundoNicolas.docx
+++ b/TP01_GuerraFacundoNicolas.docx
@@ -200,10 +200,10 @@
                   <v:path o:extrusionok="f" gradientshapeok="t" o:connecttype="rect"/>
                   <o:lock v:ext="edit" aspectratio="t"/>
                 </v:shapetype>
-                <v:shape id="_x0000_i1025" type="#_x0000_t75" style="width:78.35pt;height:44.95pt" o:ole="">
+                <v:shape id="_x0000_i1025" type="#_x0000_t75" style="width:78.25pt;height:44.95pt" o:ole="">
                   <v:imagedata r:id="rId9" o:title=""/>
                 </v:shape>
-                <o:OLEObject Type="Embed" ProgID="PBrush" ShapeID="_x0000_i1025" DrawAspect="Content" ObjectID="_1774723100" r:id="rId10"/>
+                <o:OLEObject Type="Embed" ProgID="PBrush" ShapeID="_x0000_i1025" DrawAspect="Content" ObjectID="_1774728280" r:id="rId10"/>
               </w:object>
             </w:r>
           </w:p>
@@ -7210,6 +7210,11 @@
           </w:p>
           <w:p>
             <w:r>
+              <w:t>Dar formato al lienzo</w:t>
+            </w:r>
+          </w:p>
+          <w:p>
+            <w:r>
               <w:t>Pide ingresar nombre</w:t>
             </w:r>
           </w:p>
@@ -7243,12 +7248,496 @@
             <w:tcW w:w="8494" w:type="dxa"/>
           </w:tcPr>
           <w:p>
-            <w:bookmarkStart w:id="1" w:name="_GoBack"/>
-            <w:bookmarkEnd w:id="1"/>
+            <w:r>
+              <w:lastRenderedPageBreak/>
+              <w:drawing>
+                <wp:inline distT="0" distB="0" distL="0" distR="0" wp14:anchorId="7E45327C" wp14:editId="0CD5BB20">
+                  <wp:extent cx="5084064" cy="2933620"/>
+                  <wp:effectExtent l="0" t="0" r="2540" b="635"/>
+                  <wp:docPr id="36" name="Imagen 36"/>
+                  <wp:cNvGraphicFramePr>
+                    <a:graphicFrameLocks xmlns:a="http://schemas.openxmlformats.org/drawingml/2006/main" noChangeAspect="1"/>
+                  </wp:cNvGraphicFramePr>
+                  <a:graphic xmlns:a="http://schemas.openxmlformats.org/drawingml/2006/main">
+                    <a:graphicData uri="http://schemas.openxmlformats.org/drawingml/2006/picture">
+                      <pic:pic xmlns:pic="http://schemas.openxmlformats.org/drawingml/2006/picture">
+                        <pic:nvPicPr>
+                          <pic:cNvPr id="1" name=""/>
+                          <pic:cNvPicPr/>
+                        </pic:nvPicPr>
+                        <pic:blipFill>
+                          <a:blip r:embed="rId39"/>
+                          <a:stretch>
+                            <a:fillRect/>
+                          </a:stretch>
+                        </pic:blipFill>
+                        <pic:spPr>
+                          <a:xfrm>
+                            <a:off x="0" y="0"/>
+                            <a:ext cx="5168404" cy="2982286"/>
+                          </a:xfrm>
+                          <a:prstGeom prst="rect">
+                            <a:avLst/>
+                          </a:prstGeom>
+                        </pic:spPr>
+                      </pic:pic>
+                    </a:graphicData>
+                  </a:graphic>
+                </wp:inline>
+              </w:drawing>
+            </w:r>
+          </w:p>
+        </w:tc>
+      </w:tr>
+      <w:tr>
+        <w:tc>
+          <w:tcPr>
+            <w:tcW w:w="8494" w:type="dxa"/>
+          </w:tcPr>
+          <w:p>
+            <w:r>
+              <w:t>Muestra en pantalla</w:t>
+            </w:r>
+          </w:p>
+        </w:tc>
+      </w:tr>
+      <w:tr>
+        <w:tc>
+          <w:tcPr>
+            <w:tcW w:w="8494" w:type="dxa"/>
+            <w:vAlign w:val="center"/>
+          </w:tcPr>
+          <w:p>
+            <w:r>
+              <w:rPr>
+                <w:noProof/>
+                <w:lang w:eastAsia="es-AR"/>
+              </w:rPr>
+              <w:drawing>
+                <wp:anchor distT="0" distB="0" distL="114300" distR="114300" simplePos="0" relativeHeight="251669504" behindDoc="1" locked="0" layoutInCell="1" allowOverlap="1" wp14:anchorId="66486887" wp14:editId="7CD661CF">
+                  <wp:simplePos x="1367155" y="5048885"/>
+                  <wp:positionH relativeFrom="margin">
+                    <wp:posOffset>1427480</wp:posOffset>
+                  </wp:positionH>
+                  <wp:positionV relativeFrom="margin">
+                    <wp:posOffset>29210</wp:posOffset>
+                  </wp:positionV>
+                  <wp:extent cx="1085215" cy="655955"/>
+                  <wp:effectExtent l="0" t="0" r="635" b="0"/>
+                  <wp:wrapSquare wrapText="bothSides"/>
+                  <wp:docPr id="38" name="Imagen 38"/>
+                  <wp:cNvGraphicFramePr>
+                    <a:graphicFrameLocks xmlns:a="http://schemas.openxmlformats.org/drawingml/2006/main" noChangeAspect="1"/>
+                  </wp:cNvGraphicFramePr>
+                  <a:graphic xmlns:a="http://schemas.openxmlformats.org/drawingml/2006/main">
+                    <a:graphicData uri="http://schemas.openxmlformats.org/drawingml/2006/picture">
+                      <pic:pic xmlns:pic="http://schemas.openxmlformats.org/drawingml/2006/picture">
+                        <pic:nvPicPr>
+                          <pic:cNvPr id="1" name=""/>
+                          <pic:cNvPicPr/>
+                        </pic:nvPicPr>
+                        <pic:blipFill rotWithShape="1">
+                          <a:blip r:embed="rId40" cstate="print">
+                            <a:extLst>
+                              <a:ext uri="{28A0092B-C50C-407E-A947-70E740481C1C}">
+                                <a14:useLocalDpi xmlns:a14="http://schemas.microsoft.com/office/drawing/2010/main" val="0"/>
+                              </a:ext>
+                            </a:extLst>
+                          </a:blip>
+                          <a:srcRect l="38899" t="37399" r="38928" b="38770"/>
+                          <a:stretch/>
+                        </pic:blipFill>
+                        <pic:spPr bwMode="auto">
+                          <a:xfrm>
+                            <a:off x="0" y="0"/>
+                            <a:ext cx="1085215" cy="655955"/>
+                          </a:xfrm>
+                          <a:prstGeom prst="rect">
+                            <a:avLst/>
+                          </a:prstGeom>
+                          <a:ln>
+                            <a:noFill/>
+                          </a:ln>
+                          <a:extLst>
+                            <a:ext uri="{53640926-AAD7-44D8-BBD7-CCE9431645EC}">
+                              <a14:shadowObscured xmlns:a14="http://schemas.microsoft.com/office/drawing/2010/main"/>
+                            </a:ext>
+                          </a:extLst>
+                        </pic:spPr>
+                      </pic:pic>
+                    </a:graphicData>
+                  </a:graphic>
+                  <wp14:sizeRelH relativeFrom="page">
+                    <wp14:pctWidth>0</wp14:pctWidth>
+                  </wp14:sizeRelH>
+                  <wp14:sizeRelV relativeFrom="page">
+                    <wp14:pctHeight>0</wp14:pctHeight>
+                  </wp14:sizeRelV>
+                </wp:anchor>
+              </w:drawing>
+            </w:r>
+            <w:r>
+              <w:rPr>
+                <w:noProof/>
+                <w:lang w:eastAsia="es-AR"/>
+              </w:rPr>
+              <w:drawing>
+                <wp:anchor distT="0" distB="0" distL="114300" distR="114300" simplePos="0" relativeHeight="251670528" behindDoc="1" locked="0" layoutInCell="1" allowOverlap="1" wp14:anchorId="5BCDDEA6" wp14:editId="33A1979B">
+                  <wp:simplePos x="1522095" y="5096510"/>
+                  <wp:positionH relativeFrom="margin">
+                    <wp:posOffset>90805</wp:posOffset>
+                  </wp:positionH>
+                  <wp:positionV relativeFrom="margin">
+                    <wp:posOffset>38100</wp:posOffset>
+                  </wp:positionV>
+                  <wp:extent cx="1087120" cy="647700"/>
+                  <wp:effectExtent l="0" t="0" r="0" b="0"/>
+                  <wp:wrapSquare wrapText="bothSides"/>
+                  <wp:docPr id="37" name="Imagen 37"/>
+                  <wp:cNvGraphicFramePr>
+                    <a:graphicFrameLocks xmlns:a="http://schemas.openxmlformats.org/drawingml/2006/main" noChangeAspect="1"/>
+                  </wp:cNvGraphicFramePr>
+                  <a:graphic xmlns:a="http://schemas.openxmlformats.org/drawingml/2006/main">
+                    <a:graphicData uri="http://schemas.openxmlformats.org/drawingml/2006/picture">
+                      <pic:pic xmlns:pic="http://schemas.openxmlformats.org/drawingml/2006/picture">
+                        <pic:nvPicPr>
+                          <pic:cNvPr id="1" name=""/>
+                          <pic:cNvPicPr/>
+                        </pic:nvPicPr>
+                        <pic:blipFill>
+                          <a:blip r:embed="rId41" cstate="print">
+                            <a:extLst>
+                              <a:ext uri="{28A0092B-C50C-407E-A947-70E740481C1C}">
+                                <a14:useLocalDpi xmlns:a14="http://schemas.microsoft.com/office/drawing/2010/main" val="0"/>
+                              </a:ext>
+                            </a:extLst>
+                          </a:blip>
+                          <a:stretch>
+                            <a:fillRect/>
+                          </a:stretch>
+                        </pic:blipFill>
+                        <pic:spPr>
+                          <a:xfrm>
+                            <a:off x="0" y="0"/>
+                            <a:ext cx="1087120" cy="647700"/>
+                          </a:xfrm>
+                          <a:prstGeom prst="rect">
+                            <a:avLst/>
+                          </a:prstGeom>
+                        </pic:spPr>
+                      </pic:pic>
+                    </a:graphicData>
+                  </a:graphic>
+                  <wp14:sizeRelH relativeFrom="page">
+                    <wp14:pctWidth>0</wp14:pctWidth>
+                  </wp14:sizeRelH>
+                  <wp14:sizeRelV relativeFrom="page">
+                    <wp14:pctHeight>0</wp14:pctHeight>
+                  </wp14:sizeRelV>
+                </wp:anchor>
+              </w:drawing>
+            </w:r>
           </w:p>
         </w:tc>
       </w:tr>
     </w:tbl>
+    <w:p>
+      <w:pPr>
+        <w:rPr>
+          <w:sz w:val="22"/>
+          <w:szCs w:val="22"/>
+        </w:rPr>
+      </w:pPr>
+      <w:r>
+        <w:rPr>
+          <w:rStyle w:val="Ttulo2Car"/>
+        </w:rPr>
+        <w:t>Ejercicio 13:</w:t>
+      </w:r>
+      <w:r>
+        <w:rPr>
+          <w:sz w:val="22"/>
+          <w:szCs w:val="22"/>
+        </w:rPr>
+        <w:t xml:space="preserve"> Será común resolver problemas utilizando variables. Calcule el perímetro y área de un rectángulo dada su base y su altura.</w:t>
+      </w:r>
+    </w:p>
+    <w:p>
+      <w:pPr>
+        <w:pStyle w:val="Sinespaciado"/>
+      </w:pPr>
+      <w:r>
+        <w:rPr>
+          <w:u w:val="single"/>
+        </w:rPr>
+        <w:t>Análisis</w:t>
+      </w:r>
+      <w:r>
+        <w:rPr>
+          <w:u w:val="single"/>
+        </w:rPr>
+        <w:t xml:space="preserve">: </w:t>
+      </w:r>
+      <w:r>
+        <w:t xml:space="preserve">Aplicar </w:t>
+      </w:r>
+      <w:r>
+        <w:t xml:space="preserve">las fórmulas matemáticas para resolver el problema. </w:t>
+      </w:r>
+    </w:p>
+    <w:p>
+      <w:pPr>
+        <w:rPr>
+          <w:u w:val="single"/>
+        </w:rPr>
+      </w:pPr>
+      <w:r>
+        <w:rPr>
+          <w:u w:val="single"/>
+        </w:rPr>
+        <w:t>Diseño</w:t>
+      </w:r>
+      <w:r>
+        <w:rPr>
+          <w:u w:val="single"/>
+        </w:rPr>
+        <w:t>:</w:t>
+      </w:r>
+    </w:p>
+    <w:tbl>
+      <w:tblPr>
+        <w:tblStyle w:val="Tablaconcuadrcula"/>
+        <w:tblW w:w="0" w:type="auto"/>
+        <w:tblLook w:val="04A0" w:firstRow="1" w:lastRow="0" w:firstColumn="1" w:lastColumn="0" w:noHBand="0" w:noVBand="1"/>
+      </w:tblPr>
+      <w:tblGrid>
+        <w:gridCol w:w="5258"/>
+        <w:gridCol w:w="3236"/>
+      </w:tblGrid>
+      <w:tr>
+        <w:tc>
+          <w:tcPr>
+            <w:tcW w:w="8494" w:type="dxa"/>
+            <w:gridSpan w:val="2"/>
+          </w:tcPr>
+          <w:p>
+            <w:r>
+              <w:t xml:space="preserve">Entidad que resuelve el problema: </w:t>
+            </w:r>
+            <w:r>
+              <w:t>Algoritmo</w:t>
+            </w:r>
+          </w:p>
+        </w:tc>
+      </w:tr>
+      <w:tr>
+        <w:tc>
+          <w:tcPr>
+            <w:tcW w:w="8494" w:type="dxa"/>
+            <w:gridSpan w:val="2"/>
+          </w:tcPr>
+          <w:p>
+            <w:r>
+              <w:t xml:space="preserve">Variables: </w:t>
+            </w:r>
+            <w:r>
+              <w:t xml:space="preserve">base, altura tipo </w:t>
+            </w:r>
+            <w:proofErr w:type="spellStart"/>
+            <w:r>
+              <w:t>int</w:t>
+            </w:r>
+            <w:proofErr w:type="spellEnd"/>
+          </w:p>
+        </w:tc>
+      </w:tr>
+      <w:tr>
+        <w:tc>
+          <w:tcPr>
+            <w:tcW w:w="8494" w:type="dxa"/>
+            <w:gridSpan w:val="2"/>
+          </w:tcPr>
+          <w:p>
+            <w:r>
+              <w:t>Proceso:</w:t>
+            </w:r>
+          </w:p>
+        </w:tc>
+      </w:tr>
+      <w:tr>
+        <w:tc>
+          <w:tcPr>
+            <w:tcW w:w="8494" w:type="dxa"/>
+            <w:gridSpan w:val="2"/>
+          </w:tcPr>
+          <w:p>
+            <w:pPr>
+              <w:pStyle w:val="Sinespaciado"/>
+              <w:spacing w:before="0"/>
+            </w:pPr>
+            <w:r>
+              <w:t>Inicia</w:t>
+            </w:r>
+          </w:p>
+          <w:p>
+            <w:pPr>
+              <w:pStyle w:val="Sinespaciado"/>
+              <w:spacing w:before="0"/>
+            </w:pPr>
+            <w:r>
+              <w:t>Inicializamos las variables base y altura</w:t>
+            </w:r>
+          </w:p>
+          <w:p>
+            <w:pPr>
+              <w:pStyle w:val="Sinespaciado"/>
+              <w:spacing w:before="0"/>
+            </w:pPr>
+            <w:r>
+              <w:t>Creamos una variable para cada respuesta: perímetro y área.</w:t>
+            </w:r>
+          </w:p>
+          <w:p>
+            <w:pPr>
+              <w:pStyle w:val="Sinespaciado"/>
+              <w:spacing w:before="0"/>
+            </w:pPr>
+            <w:r>
+              <w:t xml:space="preserve">Imprimimos por </w:t>
+            </w:r>
+            <w:r>
+              <w:t>consola</w:t>
+            </w:r>
+            <w:r>
+              <w:t xml:space="preserve"> los resultados.</w:t>
+            </w:r>
+          </w:p>
+        </w:tc>
+      </w:tr>
+      <w:tr>
+        <w:tc>
+          <w:tcPr>
+            <w:tcW w:w="5258" w:type="dxa"/>
+          </w:tcPr>
+          <w:p>
+            <w:r>
+              <w:t>Codificación</w:t>
+            </w:r>
+            <w:r>
+              <w:t>:</w:t>
+            </w:r>
+          </w:p>
+        </w:tc>
+        <w:tc>
+          <w:tcPr>
+            <w:tcW w:w="3236" w:type="dxa"/>
+          </w:tcPr>
+          <w:p>
+            <w:r>
+              <w:t>Resultado</w:t>
+            </w:r>
+          </w:p>
+        </w:tc>
+      </w:tr>
+      <w:tr>
+        <w:tc>
+          <w:tcPr>
+            <w:tcW w:w="5258" w:type="dxa"/>
+          </w:tcPr>
+          <w:p>
+            <w:r>
+              <w:drawing>
+                <wp:inline distT="0" distB="0" distL="0" distR="0" wp14:anchorId="4768C2FE" wp14:editId="53970A16">
+                  <wp:extent cx="3202152" cy="927100"/>
+                  <wp:effectExtent l="0" t="0" r="0" b="6350"/>
+                  <wp:docPr id="42" name="Imagen 42"/>
+                  <wp:cNvGraphicFramePr>
+                    <a:graphicFrameLocks xmlns:a="http://schemas.openxmlformats.org/drawingml/2006/main" noChangeAspect="1"/>
+                  </wp:cNvGraphicFramePr>
+                  <a:graphic xmlns:a="http://schemas.openxmlformats.org/drawingml/2006/main">
+                    <a:graphicData uri="http://schemas.openxmlformats.org/drawingml/2006/picture">
+                      <pic:pic xmlns:pic="http://schemas.openxmlformats.org/drawingml/2006/picture">
+                        <pic:nvPicPr>
+                          <pic:cNvPr id="1" name=""/>
+                          <pic:cNvPicPr/>
+                        </pic:nvPicPr>
+                        <pic:blipFill>
+                          <a:blip r:embed="rId42"/>
+                          <a:stretch>
+                            <a:fillRect/>
+                          </a:stretch>
+                        </pic:blipFill>
+                        <pic:spPr>
+                          <a:xfrm>
+                            <a:off x="0" y="0"/>
+                            <a:ext cx="3218602" cy="931863"/>
+                          </a:xfrm>
+                          <a:prstGeom prst="rect">
+                            <a:avLst/>
+                          </a:prstGeom>
+                        </pic:spPr>
+                      </pic:pic>
+                    </a:graphicData>
+                  </a:graphic>
+                </wp:inline>
+              </w:drawing>
+            </w:r>
+          </w:p>
+        </w:tc>
+        <w:tc>
+          <w:tcPr>
+            <w:tcW w:w="3236" w:type="dxa"/>
+          </w:tcPr>
+          <w:p>
+            <w:r>
+              <w:drawing>
+                <wp:inline distT="0" distB="0" distL="0" distR="0" wp14:anchorId="6D4D71F1" wp14:editId="505D4261">
+                  <wp:extent cx="1765300" cy="610807"/>
+                  <wp:effectExtent l="0" t="0" r="6350" b="0"/>
+                  <wp:docPr id="43" name="Imagen 43"/>
+                  <wp:cNvGraphicFramePr>
+                    <a:graphicFrameLocks xmlns:a="http://schemas.openxmlformats.org/drawingml/2006/main" noChangeAspect="1"/>
+                  </wp:cNvGraphicFramePr>
+                  <a:graphic xmlns:a="http://schemas.openxmlformats.org/drawingml/2006/main">
+                    <a:graphicData uri="http://schemas.openxmlformats.org/drawingml/2006/picture">
+                      <pic:pic xmlns:pic="http://schemas.openxmlformats.org/drawingml/2006/picture">
+                        <pic:nvPicPr>
+                          <pic:cNvPr id="1" name=""/>
+                          <pic:cNvPicPr/>
+                        </pic:nvPicPr>
+                        <pic:blipFill>
+                          <a:blip r:embed="rId43"/>
+                          <a:stretch>
+                            <a:fillRect/>
+                          </a:stretch>
+                        </pic:blipFill>
+                        <pic:spPr>
+                          <a:xfrm>
+                            <a:off x="0" y="0"/>
+                            <a:ext cx="1780999" cy="616239"/>
+                          </a:xfrm>
+                          <a:prstGeom prst="rect">
+                            <a:avLst/>
+                          </a:prstGeom>
+                        </pic:spPr>
+                      </pic:pic>
+                    </a:graphicData>
+                  </a:graphic>
+                </wp:inline>
+              </w:drawing>
+            </w:r>
+          </w:p>
+        </w:tc>
+      </w:tr>
+    </w:tbl>
+    <w:p>
+      <w:pPr>
+        <w:rPr>
+          <w:sz w:val="22"/>
+          <w:szCs w:val="22"/>
+        </w:rPr>
+      </w:pPr>
+    </w:p>
     <w:p/>
     <w:p>
       <w:pPr>
@@ -7262,12 +7751,390 @@
     </w:p>
     <w:p>
       <w:pPr>
-        <w:pStyle w:val="Default"/>
-        <w:rPr>
-          <w:rFonts w:ascii="Cambria Math" w:hAnsi="Cambria Math" w:cs="Cambria Math"/>
-          <w:sz w:val="20"/>
-          <w:szCs w:val="22"/>
-        </w:rPr>
+        <w:pStyle w:val="Sinespaciado"/>
+      </w:pPr>
+      <w:r>
+        <w:rPr>
+          <w:rStyle w:val="Ttulo2Car"/>
+        </w:rPr>
+        <w:t>Ejercicio 14:</w:t>
+      </w:r>
+      <w:r>
+        <w:t xml:space="preserve"> Una ayuda importante al momento de resolver problemas con algoritmos es asumir que su gran amigo son las matemáticas. Obtenga la hipotenusa de un triángulo rectángulo conociendo sus catetos</w:t>
+      </w:r>
+      <w:r>
+        <w:t>.</w:t>
+      </w:r>
+    </w:p>
+    <w:p>
+      <w:pPr>
+        <w:pStyle w:val="Sinespaciado"/>
+      </w:pPr>
+      <w:r>
+        <w:rPr>
+          <w:u w:val="single"/>
+        </w:rPr>
+        <w:t>Análisis</w:t>
+      </w:r>
+      <w:r>
+        <w:rPr>
+          <w:u w:val="single"/>
+        </w:rPr>
+        <w:t>:</w:t>
+      </w:r>
+      <w:r>
+        <w:t xml:space="preserve"> Aplicar el teorema de Pitágoras para resolver este ejercicio.</w:t>
+      </w:r>
+    </w:p>
+    <w:p>
+      <w:pPr>
+        <w:pStyle w:val="Sinespaciado"/>
+      </w:pPr>
+      <w:r>
+        <w:t>Crearemos los variables catetos e hipotenusa. Aplicamos su fórmula para resolver. Imprimo por consola los resultados.</w:t>
+      </w:r>
+    </w:p>
+    <w:p>
+      <w:pPr>
+        <w:rPr>
+          <w:u w:val="single"/>
+        </w:rPr>
+      </w:pPr>
+      <w:r>
+        <w:rPr>
+          <w:u w:val="single"/>
+        </w:rPr>
+        <w:t>Diseño</w:t>
+      </w:r>
+      <w:r>
+        <w:rPr>
+          <w:u w:val="single"/>
+        </w:rPr>
+        <w:t>:</w:t>
+      </w:r>
+    </w:p>
+    <w:tbl>
+      <w:tblPr>
+        <w:tblStyle w:val="Tablaconcuadrcula"/>
+        <w:tblW w:w="0" w:type="auto"/>
+        <w:tblLook w:val="04A0" w:firstRow="1" w:lastRow="0" w:firstColumn="1" w:lastColumn="0" w:noHBand="0" w:noVBand="1"/>
+      </w:tblPr>
+      <w:tblGrid>
+        <w:gridCol w:w="5258"/>
+        <w:gridCol w:w="3236"/>
+      </w:tblGrid>
+      <w:tr>
+        <w:tc>
+          <w:tcPr>
+            <w:tcW w:w="8494" w:type="dxa"/>
+            <w:gridSpan w:val="2"/>
+          </w:tcPr>
+          <w:p>
+            <w:r>
+              <w:t xml:space="preserve">Entidad que resuelve el problema: </w:t>
+            </w:r>
+            <w:r>
+              <w:t>Persona</w:t>
+            </w:r>
+          </w:p>
+        </w:tc>
+      </w:tr>
+      <w:tr>
+        <w:tc>
+          <w:tcPr>
+            <w:tcW w:w="8494" w:type="dxa"/>
+            <w:gridSpan w:val="2"/>
+          </w:tcPr>
+          <w:p>
+            <w:r>
+              <w:t xml:space="preserve">Variables: </w:t>
+            </w:r>
+            <w:r>
+              <w:t>cateto1, cateto2, hipotenusa</w:t>
+            </w:r>
+          </w:p>
+        </w:tc>
+      </w:tr>
+      <w:tr>
+        <w:tc>
+          <w:tcPr>
+            <w:tcW w:w="8494" w:type="dxa"/>
+            <w:gridSpan w:val="2"/>
+          </w:tcPr>
+          <w:p>
+            <w:r>
+              <w:t>Proceso:</w:t>
+            </w:r>
+          </w:p>
+        </w:tc>
+      </w:tr>
+      <w:tr>
+        <w:tc>
+          <w:tcPr>
+            <w:tcW w:w="8494" w:type="dxa"/>
+            <w:gridSpan w:val="2"/>
+          </w:tcPr>
+          <w:p>
+            <w:pPr>
+              <w:pStyle w:val="Sinespaciado"/>
+              <w:spacing w:before="0"/>
+            </w:pPr>
+            <w:r>
+              <w:t>Inicia</w:t>
+            </w:r>
+          </w:p>
+          <w:p>
+            <w:pPr>
+              <w:pStyle w:val="Sinespaciado"/>
+              <w:spacing w:before="0"/>
+            </w:pPr>
+            <w:r>
+              <w:t>Inicializamos las variables</w:t>
+            </w:r>
+            <w:r>
+              <w:t xml:space="preserve"> </w:t>
+            </w:r>
+            <w:r>
+              <w:t>cateto1, cateto2</w:t>
+            </w:r>
+            <w:r>
+              <w:t>.</w:t>
+            </w:r>
+          </w:p>
+          <w:p>
+            <w:pPr>
+              <w:pStyle w:val="Sinespaciado"/>
+              <w:spacing w:before="0"/>
+            </w:pPr>
+            <w:r>
+              <w:t>Calcula la hipotenusa usando el teorema de Pitágoras</w:t>
+            </w:r>
+            <w:r>
+              <w:t xml:space="preserve">. </w:t>
+            </w:r>
+            <m:oMath>
+              <m:sSup>
+                <m:sSupPr>
+                  <m:ctrlPr>
+                    <w:rPr>
+                      <w:rFonts w:ascii="Cambria Math" w:hAnsi="Cambria Math"/>
+                    </w:rPr>
+                  </m:ctrlPr>
+                </m:sSupPr>
+                <m:e>
+                  <m:r>
+                    <w:rPr>
+                      <w:rFonts w:ascii="Cambria Math" w:hAnsi="Cambria Math"/>
+                    </w:rPr>
+                    <m:t>a</m:t>
+                  </m:r>
+                </m:e>
+                <m:sup>
+                  <m:r>
+                    <w:rPr>
+                      <w:rFonts w:ascii="Cambria Math" w:hAnsi="Cambria Math"/>
+                    </w:rPr>
+                    <m:t>2</m:t>
+                  </m:r>
+                </m:sup>
+              </m:sSup>
+              <m:r>
+                <w:rPr>
+                  <w:rFonts w:ascii="Cambria Math" w:hAnsi="Cambria Math"/>
+                </w:rPr>
+                <m:t>+</m:t>
+              </m:r>
+              <m:sSup>
+                <m:sSupPr>
+                  <m:ctrlPr>
+                    <w:rPr>
+                      <w:rFonts w:ascii="Cambria Math" w:hAnsi="Cambria Math"/>
+                    </w:rPr>
+                  </m:ctrlPr>
+                </m:sSupPr>
+                <m:e>
+                  <m:r>
+                    <w:rPr>
+                      <w:rFonts w:ascii="Cambria Math" w:hAnsi="Cambria Math"/>
+                    </w:rPr>
+                    <m:t>b</m:t>
+                  </m:r>
+                </m:e>
+                <m:sup>
+                  <m:r>
+                    <w:rPr>
+                      <w:rFonts w:ascii="Cambria Math" w:hAnsi="Cambria Math"/>
+                    </w:rPr>
+                    <m:t>2</m:t>
+                  </m:r>
+                </m:sup>
+              </m:sSup>
+              <m:r>
+                <w:rPr>
+                  <w:rFonts w:ascii="Cambria Math" w:hAnsi="Cambria Math"/>
+                </w:rPr>
+                <m:t>=</m:t>
+              </m:r>
+              <m:sSup>
+                <m:sSupPr>
+                  <m:ctrlPr>
+                    <w:rPr>
+                      <w:rFonts w:ascii="Cambria Math" w:hAnsi="Cambria Math"/>
+                    </w:rPr>
+                  </m:ctrlPr>
+                </m:sSupPr>
+                <m:e>
+                  <m:r>
+                    <w:rPr>
+                      <w:rFonts w:ascii="Cambria Math" w:hAnsi="Cambria Math"/>
+                    </w:rPr>
+                    <m:t>c</m:t>
+                  </m:r>
+                </m:e>
+                <m:sup>
+                  <m:r>
+                    <w:rPr>
+                      <w:rFonts w:ascii="Cambria Math" w:hAnsi="Cambria Math"/>
+                    </w:rPr>
+                    <m:t>2</m:t>
+                  </m:r>
+                </m:sup>
+              </m:sSup>
+            </m:oMath>
+          </w:p>
+          <w:p>
+            <w:pPr>
+              <w:pStyle w:val="Sinespaciado"/>
+              <w:spacing w:before="0"/>
+            </w:pPr>
+            <w:r>
+              <w:t xml:space="preserve">Imprimimos por </w:t>
+            </w:r>
+            <w:r>
+              <w:t>consola</w:t>
+            </w:r>
+            <w:r>
+              <w:t xml:space="preserve"> los resultados.</w:t>
+            </w:r>
+          </w:p>
+        </w:tc>
+      </w:tr>
+      <w:tr>
+        <w:tc>
+          <w:tcPr>
+            <w:tcW w:w="5258" w:type="dxa"/>
+          </w:tcPr>
+          <w:p>
+            <w:r>
+              <w:t>Codificación:</w:t>
+            </w:r>
+          </w:p>
+        </w:tc>
+        <w:tc>
+          <w:tcPr>
+            <w:tcW w:w="3236" w:type="dxa"/>
+          </w:tcPr>
+          <w:p>
+            <w:r>
+              <w:t>Resultado</w:t>
+            </w:r>
+          </w:p>
+        </w:tc>
+      </w:tr>
+      <w:tr>
+        <w:tc>
+          <w:tcPr>
+            <w:tcW w:w="5258" w:type="dxa"/>
+          </w:tcPr>
+          <w:p>
+            <w:r>
+              <w:drawing>
+                <wp:inline distT="0" distB="0" distL="0" distR="0" wp14:anchorId="356C5C0F" wp14:editId="21F6BDFA">
+                  <wp:extent cx="3129045" cy="1168013"/>
+                  <wp:effectExtent l="0" t="0" r="0" b="0"/>
+                  <wp:docPr id="46" name="Imagen 46"/>
+                  <wp:cNvGraphicFramePr>
+                    <a:graphicFrameLocks xmlns:a="http://schemas.openxmlformats.org/drawingml/2006/main" noChangeAspect="1"/>
+                  </wp:cNvGraphicFramePr>
+                  <a:graphic xmlns:a="http://schemas.openxmlformats.org/drawingml/2006/main">
+                    <a:graphicData uri="http://schemas.openxmlformats.org/drawingml/2006/picture">
+                      <pic:pic xmlns:pic="http://schemas.openxmlformats.org/drawingml/2006/picture">
+                        <pic:nvPicPr>
+                          <pic:cNvPr id="1" name=""/>
+                          <pic:cNvPicPr/>
+                        </pic:nvPicPr>
+                        <pic:blipFill>
+                          <a:blip r:embed="rId44"/>
+                          <a:stretch>
+                            <a:fillRect/>
+                          </a:stretch>
+                        </pic:blipFill>
+                        <pic:spPr>
+                          <a:xfrm>
+                            <a:off x="0" y="0"/>
+                            <a:ext cx="3141751" cy="1172756"/>
+                          </a:xfrm>
+                          <a:prstGeom prst="rect">
+                            <a:avLst/>
+                          </a:prstGeom>
+                        </pic:spPr>
+                      </pic:pic>
+                    </a:graphicData>
+                  </a:graphic>
+                </wp:inline>
+              </w:drawing>
+            </w:r>
+          </w:p>
+        </w:tc>
+        <w:tc>
+          <w:tcPr>
+            <w:tcW w:w="3236" w:type="dxa"/>
+          </w:tcPr>
+          <w:p>
+            <w:r>
+              <w:drawing>
+                <wp:inline distT="0" distB="0" distL="0" distR="0" wp14:anchorId="266A2304" wp14:editId="5C23F623">
+                  <wp:extent cx="1849942" cy="701242"/>
+                  <wp:effectExtent l="0" t="0" r="0" b="3810"/>
+                  <wp:docPr id="47" name="Imagen 47"/>
+                  <wp:cNvGraphicFramePr>
+                    <a:graphicFrameLocks xmlns:a="http://schemas.openxmlformats.org/drawingml/2006/main" noChangeAspect="1"/>
+                  </wp:cNvGraphicFramePr>
+                  <a:graphic xmlns:a="http://schemas.openxmlformats.org/drawingml/2006/main">
+                    <a:graphicData uri="http://schemas.openxmlformats.org/drawingml/2006/picture">
+                      <pic:pic xmlns:pic="http://schemas.openxmlformats.org/drawingml/2006/picture">
+                        <pic:nvPicPr>
+                          <pic:cNvPr id="1" name=""/>
+                          <pic:cNvPicPr/>
+                        </pic:nvPicPr>
+                        <pic:blipFill>
+                          <a:blip r:embed="rId45"/>
+                          <a:stretch>
+                            <a:fillRect/>
+                          </a:stretch>
+                        </pic:blipFill>
+                        <pic:spPr>
+                          <a:xfrm>
+                            <a:off x="0" y="0"/>
+                            <a:ext cx="1868198" cy="708162"/>
+                          </a:xfrm>
+                          <a:prstGeom prst="rect">
+                            <a:avLst/>
+                          </a:prstGeom>
+                        </pic:spPr>
+                      </pic:pic>
+                    </a:graphicData>
+                  </a:graphic>
+                </wp:inline>
+              </w:drawing>
+            </w:r>
+          </w:p>
+        </w:tc>
+      </w:tr>
+    </w:tbl>
+    <w:p>
+      <w:pPr>
+        <w:pStyle w:val="Sinespaciado"/>
         <w:sectPr>
           <w:pgSz w:w="11906" w:h="16838"/>
           <w:pgMar w:top="1417" w:right="1701" w:bottom="1417" w:left="1701" w:header="708" w:footer="708" w:gutter="0"/>
@@ -7279,6 +8146,8 @@
           <w:docGrid w:linePitch="360"/>
         </w:sectPr>
       </w:pPr>
+      <w:bookmarkStart w:id="1" w:name="_GoBack"/>
+      <w:bookmarkEnd w:id="1"/>
     </w:p>
     <w:p>
       <w:r>
@@ -7560,10 +8429,10 @@
                 <v:path o:extrusionok="f" gradientshapeok="t" o:connecttype="rect"/>
                 <o:lock v:ext="edit" aspectratio="t"/>
               </v:shapetype>
-              <v:shape id="_x0000_i1026" type="#_x0000_t75" style="width:78.35pt;height:44.95pt" o:ole="">
+              <v:shape id="_x0000_i1026" type="#_x0000_t75" style="width:78.25pt;height:44.95pt" o:ole="">
                 <v:imagedata r:id="rId2" o:title=""/>
               </v:shape>
-              <o:OLEObject Type="Embed" ProgID="PBrush" ShapeID="_x0000_i1026" DrawAspect="Content" ObjectID="_1774723101" r:id="rId3"/>
+              <o:OLEObject Type="Embed" ProgID="PBrush" ShapeID="_x0000_i1026" DrawAspect="Content" ObjectID="_1774728281" r:id="rId3"/>
             </w:object>
           </w:r>
         </w:p>
@@ -7776,10 +8645,10 @@
                 <v:path o:extrusionok="f" gradientshapeok="t" o:connecttype="rect"/>
                 <o:lock v:ext="edit" aspectratio="t"/>
               </v:shapetype>
-              <v:shape id="_x0000_i1027" type="#_x0000_t75" style="width:78.35pt;height:44.95pt" o:ole="">
+              <v:shape id="_x0000_i1027" type="#_x0000_t75" style="width:78.25pt;height:44.95pt" o:ole="">
                 <v:imagedata r:id="rId2" o:title=""/>
               </v:shape>
-              <o:OLEObject Type="Embed" ProgID="PBrush" ShapeID="_x0000_i1027" DrawAspect="Content" ObjectID="_1774723102" r:id="rId3"/>
+              <o:OLEObject Type="Embed" ProgID="PBrush" ShapeID="_x0000_i1027" DrawAspect="Content" ObjectID="_1774728282" r:id="rId3"/>
             </w:object>
           </w:r>
         </w:p>
@@ -9035,7 +9904,7 @@
   <w:style w:type="paragraph" w:default="1" w:styleId="Normal">
     <w:name w:val="Normal"/>
     <w:qFormat/>
-    <w:rsid w:val="002466B3"/>
+    <w:rsid w:val="000845FB"/>
   </w:style>
   <w:style w:type="paragraph" w:styleId="Ttulo1">
     <w:name w:val="heading 1"/>
@@ -10599,7 +11468,7 @@
 </file>
 
 <file path=customXml/itemProps1.xml><?xml version="1.0" encoding="utf-8"?>
-<ds:datastoreItem xmlns:ds="http://schemas.openxmlformats.org/officeDocument/2006/customXml" ds:itemID="{B35466F9-B436-46F8-A4D7-6FB1139D7023}">
+<ds:datastoreItem xmlns:ds="http://schemas.openxmlformats.org/officeDocument/2006/customXml" ds:itemID="{E939A4A8-C7CF-4216-B15E-75A16E99AE42}">
   <ds:schemaRefs>
     <ds:schemaRef ds:uri="http://schemas.openxmlformats.org/officeDocument/2006/bibliography"/>
   </ds:schemaRefs>

</xml_diff>